<commit_message>
Documento con especificación del proyecto
Documento con especificación del proyecto
</commit_message>
<xml_diff>
--- a/Presentacion de Proyecto.docx
+++ b/Presentacion de Proyecto.docx
@@ -1,34 +1,186 @@
 
 <file path=word/document.xml><?xml version="1.0" encoding="utf-8"?>
-<w:document xmlns:wpc="http://schemas.microsoft.com/office/word/2010/wordprocessingCanvas" xmlns:cx="http://schemas.microsoft.com/office/drawing/2014/chartex" xmlns:cx1="http://schemas.microsoft.com/office/drawing/2015/9/8/chartex" xmlns:cx2="http://schemas.microsoft.com/office/drawing/2015/10/21/chartex" xmlns:cx3="http://schemas.microsoft.com/office/drawing/2016/5/9/chartex" xmlns:cx4="http://schemas.microsoft.com/office/drawing/2016/5/10/chartex" xmlns:cx5="http://schemas.microsoft.com/office/drawing/2016/5/11/chartex" xmlns:cx6="http://schemas.microsoft.com/office/drawing/2016/5/12/chartex" xmlns:cx7="http://schemas.microsoft.com/office/drawing/2016/5/13/chartex" xmlns:cx8="http://schemas.microsoft.com/office/drawing/2016/5/14/chartex" xmlns:mc="http://schemas.openxmlformats.org/markup-compatibility/2006" xmlns:aink="http://schemas.microsoft.com/office/drawing/2016/ink" xmlns:am3d="http://schemas.microsoft.com/office/drawing/2017/model3d" xmlns:o="urn:schemas-microsoft-com:office:office" xmlns:oel="http://schemas.microsoft.com/office/2019/extlst" xmlns:r="http://schemas.openxmlformats.org/officeDocument/2006/relationships" xmlns:m="http://schemas.openxmlformats.org/officeDocument/2006/math" xmlns:v="urn:schemas-microsoft-com:vml" xmlns:wp14="http://schemas.microsoft.com/office/word/2010/wordprocessingDrawing" xmlns:wp="http://schemas.openxmlformats.org/drawingml/2006/wordprocessingDrawing" xmlns:w10="urn:schemas-microsoft-com:office:word" xmlns:w="http://schemas.openxmlformats.org/wordprocessingml/2006/main" xmlns:w14="http://schemas.microsoft.com/office/word/2010/wordml" xmlns:w15="http://schemas.microsoft.com/office/word/2012/wordml" xmlns:w16cex="http://schemas.microsoft.com/office/word/2018/wordml/cex" xmlns:w16cid="http://schemas.microsoft.com/office/word/2016/wordml/cid" xmlns:w16="http://schemas.microsoft.com/office/word/2018/wordml" xmlns:w16sdtdh="http://schemas.microsoft.com/office/word/2020/wordml/sdtdatahash" xmlns:w16se="http://schemas.microsoft.com/office/word/2015/wordml/symex" xmlns:wpg="http://schemas.microsoft.com/office/word/2010/wordprocessingGroup" xmlns:wpi="http://schemas.microsoft.com/office/word/2010/wordprocessingInk" xmlns:wne="http://schemas.microsoft.com/office/word/2006/wordml" xmlns:wps="http://schemas.microsoft.com/office/word/2010/wordprocessingShape" mc:Ignorable="w14 w15 w16se w16cid w16 w16cex w16sdtdh wp14">
+<w:document xmlns:wpc="http://schemas.microsoft.com/office/word/2010/wordprocessingCanvas" xmlns:cx="http://schemas.microsoft.com/office/drawing/2014/chartex" xmlns:mc="http://schemas.openxmlformats.org/markup-compatibility/2006" xmlns:o="urn:schemas-microsoft-com:office:office" xmlns:r="http://schemas.openxmlformats.org/officeDocument/2006/relationships" xmlns:m="http://schemas.openxmlformats.org/officeDocument/2006/math" xmlns:v="urn:schemas-microsoft-com:vml" xmlns:wp14="http://schemas.microsoft.com/office/word/2010/wordprocessingDrawing" xmlns:wp="http://schemas.openxmlformats.org/drawingml/2006/wordprocessingDrawing" xmlns:w10="urn:schemas-microsoft-com:office:word" xmlns:w="http://schemas.openxmlformats.org/wordprocessingml/2006/main" xmlns:w14="http://schemas.microsoft.com/office/word/2010/wordml" xmlns:w15="http://schemas.microsoft.com/office/word/2012/wordml" xmlns:w16se="http://schemas.microsoft.com/office/word/2015/wordml/symex" xmlns:wpg="http://schemas.microsoft.com/office/word/2010/wordprocessingGroup" xmlns:wpi="http://schemas.microsoft.com/office/word/2010/wordprocessingInk" xmlns:wne="http://schemas.microsoft.com/office/word/2006/wordml" xmlns:wps="http://schemas.microsoft.com/office/word/2010/wordprocessingShape" mc:Ignorable="w14 w15 w16se wp14">
   <w:body>
     <w:p>
       <w:pPr>
-        <w:rPr>
-          <w:rFonts w:ascii="Times New Roman" w:hAnsi="Times New Roman" w:cs="Times New Roman"/>
-          <w:sz w:val="28"/>
-          <w:szCs w:val="28"/>
-          <w:lang w:val="en-US"/>
-        </w:rPr>
-      </w:pPr>
-      <w:r>
-        <w:rPr>
-          <w:rFonts w:ascii="Times New Roman" w:hAnsi="Times New Roman" w:cs="Times New Roman"/>
-          <w:sz w:val="28"/>
-          <w:szCs w:val="28"/>
-          <w:lang w:val="en-US"/>
-        </w:rPr>
-        <w:t xml:space="preserve">19 de </w:t>
-      </w:r>
+        <w:shd w:val="clear" w:color="auto" w:fill="FFFFFF"/>
+        <w:spacing w:line="600" w:lineRule="atLeast"/>
+        <w:outlineLvl w:val="0"/>
+        <w:rPr>
+          <w:rFonts w:ascii="Times New Roman" w:eastAsia="Times New Roman" w:hAnsi="Times New Roman" w:cs="Times New Roman"/>
+          <w:bCs/>
+          <w:color w:val="333333"/>
+          <w:kern w:val="36"/>
+          <w:sz w:val="36"/>
+          <w:szCs w:val="48"/>
+          <w:lang w:val="es-CR"/>
+        </w:rPr>
+      </w:pPr>
+      <w:r>
+        <w:rPr>
+          <w:rFonts w:ascii="Times New Roman" w:eastAsia="Times New Roman" w:hAnsi="Times New Roman" w:cs="Times New Roman"/>
+          <w:bCs/>
+          <w:color w:val="333333"/>
+          <w:kern w:val="36"/>
+          <w:sz w:val="36"/>
+          <w:szCs w:val="48"/>
+          <w:lang w:val="es-CR"/>
+        </w:rPr>
+        <w:t>Proyecto integrador de arquitectura y ensamblador CI-0119</w:t>
+      </w:r>
+    </w:p>
+    <w:p>
+      <w:pPr>
+        <w:spacing w:line="276" w:lineRule="auto"/>
+        <w:rPr>
+          <w:rFonts w:ascii="Times New Roman" w:hAnsi="Times New Roman" w:cs="Times New Roman"/>
+          <w:sz w:val="28"/>
+          <w:szCs w:val="28"/>
+          <w:lang w:val="es-CR"/>
+        </w:rPr>
+      </w:pPr>
+    </w:p>
+    <w:p>
+      <w:pPr>
+        <w:spacing w:line="276" w:lineRule="auto"/>
+        <w:rPr>
+          <w:rFonts w:ascii="Times New Roman" w:hAnsi="Times New Roman" w:cs="Times New Roman"/>
+          <w:sz w:val="28"/>
+          <w:szCs w:val="28"/>
+          <w:lang w:val="es-CR"/>
+        </w:rPr>
+      </w:pPr>
+      <w:r>
+        <w:rPr>
+          <w:rFonts w:ascii="Times New Roman" w:hAnsi="Times New Roman" w:cs="Times New Roman"/>
+          <w:sz w:val="28"/>
+          <w:szCs w:val="28"/>
+          <w:lang w:val="es-CR"/>
+        </w:rPr>
+        <w:t xml:space="preserve">Última actualización: </w:t>
+      </w:r>
+      <w:r>
+        <w:rPr>
+          <w:rFonts w:ascii="Times New Roman" w:hAnsi="Times New Roman" w:cs="Times New Roman"/>
+          <w:sz w:val="28"/>
+          <w:szCs w:val="28"/>
+          <w:lang w:val="es-CR"/>
+        </w:rPr>
+        <w:t>19 de abril de 2022</w:t>
+      </w:r>
+    </w:p>
+    <w:p>
+      <w:pPr>
+        <w:spacing w:line="276" w:lineRule="auto"/>
+        <w:rPr>
+          <w:rFonts w:ascii="Times New Roman" w:hAnsi="Times New Roman" w:cs="Times New Roman"/>
+          <w:sz w:val="28"/>
+          <w:szCs w:val="28"/>
+          <w:lang w:val="es-CR"/>
+        </w:rPr>
+      </w:pPr>
+    </w:p>
+    <w:p>
+      <w:pPr>
+        <w:spacing w:line="276" w:lineRule="auto"/>
+        <w:rPr>
+          <w:rFonts w:ascii="Times New Roman" w:hAnsi="Times New Roman" w:cs="Times New Roman"/>
+          <w:sz w:val="28"/>
+          <w:szCs w:val="28"/>
+          <w:lang w:val="es-CR"/>
+        </w:rPr>
+      </w:pPr>
+      <w:r>
+        <w:rPr>
+          <w:rFonts w:ascii="Times New Roman" w:hAnsi="Times New Roman" w:cs="Times New Roman"/>
+          <w:sz w:val="28"/>
+          <w:szCs w:val="28"/>
+          <w:lang w:val="es-CR"/>
+        </w:rPr>
+        <w:t xml:space="preserve">Estudiantes: </w:t>
+      </w:r>
+    </w:p>
+    <w:p>
+      <w:pPr>
+        <w:spacing w:line="276" w:lineRule="auto"/>
+        <w:rPr>
+          <w:rFonts w:ascii="Times New Roman" w:hAnsi="Times New Roman" w:cs="Times New Roman"/>
+          <w:sz w:val="28"/>
+          <w:szCs w:val="28"/>
+          <w:lang w:val="es-CR"/>
+        </w:rPr>
+      </w:pPr>
+      <w:r>
+        <w:rPr>
+          <w:rFonts w:ascii="Times New Roman" w:hAnsi="Times New Roman" w:cs="Times New Roman"/>
+          <w:sz w:val="28"/>
+          <w:szCs w:val="28"/>
+          <w:lang w:val="es-CR"/>
+        </w:rPr>
+        <w:t>Daniel Lizano Morales C04285</w:t>
+      </w:r>
+    </w:p>
+    <w:p>
+      <w:pPr>
+        <w:spacing w:line="276" w:lineRule="auto"/>
+        <w:rPr>
+          <w:rFonts w:ascii="Times New Roman" w:hAnsi="Times New Roman" w:cs="Times New Roman"/>
+          <w:sz w:val="28"/>
+          <w:szCs w:val="28"/>
+          <w:lang w:val="es-ES"/>
+        </w:rPr>
+      </w:pPr>
+      <w:r>
+        <w:rPr>
+          <w:rFonts w:ascii="Times New Roman" w:hAnsi="Times New Roman" w:cs="Times New Roman"/>
+          <w:sz w:val="28"/>
+          <w:szCs w:val="28"/>
+          <w:lang w:val="es-ES"/>
+        </w:rPr>
+        <w:t>Esteban Rodrigo Castañeda Blanco C01795</w:t>
+      </w:r>
+    </w:p>
+    <w:p>
+      <w:pPr>
+        <w:spacing w:line="276" w:lineRule="auto"/>
+        <w:rPr>
+          <w:rFonts w:ascii="Times New Roman" w:hAnsi="Times New Roman" w:cs="Times New Roman"/>
+          <w:sz w:val="28"/>
+          <w:szCs w:val="28"/>
+          <w:lang w:val="es-CR"/>
+        </w:rPr>
+      </w:pPr>
+      <w:r>
+        <w:rPr>
+          <w:rFonts w:ascii="Times New Roman" w:hAnsi="Times New Roman" w:cs="Times New Roman"/>
+          <w:sz w:val="28"/>
+          <w:szCs w:val="28"/>
+          <w:lang w:val="es-CR"/>
+        </w:rPr>
+        <w:t>Fabio Andrés Sanabria Valerín C07194</w:t>
+      </w:r>
+    </w:p>
+    <w:p>
+      <w:pPr>
+        <w:spacing w:line="276" w:lineRule="auto"/>
+        <w:jc w:val="both"/>
+        <w:rPr>
+          <w:rFonts w:ascii="Times New Roman" w:hAnsi="Times New Roman" w:cs="Times New Roman"/>
+          <w:sz w:val="28"/>
+          <w:szCs w:val="28"/>
+          <w:lang w:val="es-CR"/>
+        </w:rPr>
+      </w:pPr>
       <w:proofErr w:type="spellStart"/>
       <w:r>
         <w:rPr>
           <w:rFonts w:ascii="Times New Roman" w:hAnsi="Times New Roman" w:cs="Times New Roman"/>
           <w:sz w:val="28"/>
           <w:szCs w:val="28"/>
-          <w:lang w:val="en-US"/>
-        </w:rPr>
-        <w:t>abril</w:t>
+          <w:lang w:val="es-CR"/>
+        </w:rPr>
+        <w:t>Bayron</w:t>
       </w:r>
       <w:proofErr w:type="spellEnd"/>
       <w:r>
@@ -36,52 +188,15 @@
           <w:rFonts w:ascii="Times New Roman" w:hAnsi="Times New Roman" w:cs="Times New Roman"/>
           <w:sz w:val="28"/>
           <w:szCs w:val="28"/>
-          <w:lang w:val="en-US"/>
-        </w:rPr>
-        <w:t xml:space="preserve"> de 2022</w:t>
-      </w:r>
-    </w:p>
-    <w:p>
-      <w:pPr>
-        <w:rPr>
-          <w:rFonts w:ascii="Times New Roman" w:hAnsi="Times New Roman" w:cs="Times New Roman"/>
-          <w:sz w:val="28"/>
-          <w:szCs w:val="28"/>
-          <w:lang w:val="en-US"/>
-        </w:rPr>
-      </w:pPr>
-      <w:r>
-        <w:rPr>
-          <w:rFonts w:ascii="Times New Roman" w:hAnsi="Times New Roman" w:cs="Times New Roman"/>
-          <w:sz w:val="28"/>
-          <w:szCs w:val="28"/>
-          <w:lang w:val="en-US"/>
-        </w:rPr>
-        <w:t xml:space="preserve">Daniel </w:t>
-      </w:r>
-      <w:proofErr w:type="spellStart"/>
-      <w:r>
-        <w:rPr>
-          <w:rFonts w:ascii="Times New Roman" w:hAnsi="Times New Roman" w:cs="Times New Roman"/>
-          <w:sz w:val="28"/>
-          <w:szCs w:val="28"/>
-          <w:lang w:val="en-US"/>
-        </w:rPr>
-        <w:t>Lizano</w:t>
-      </w:r>
-      <w:proofErr w:type="spellEnd"/>
-      <w:r>
-        <w:rPr>
-          <w:rFonts w:ascii="Times New Roman" w:hAnsi="Times New Roman" w:cs="Times New Roman"/>
-          <w:sz w:val="28"/>
-          <w:szCs w:val="28"/>
-          <w:lang w:val="en-US"/>
-        </w:rPr>
-        <w:t xml:space="preserve"> Morales C04285</w:t>
-      </w:r>
-    </w:p>
-    <w:p>
-      <w:pPr>
+          <w:lang w:val="es-CR"/>
+        </w:rPr>
+        <w:t xml:space="preserve"> Ramírez Jiménez C06334</w:t>
+      </w:r>
+    </w:p>
+    <w:p>
+      <w:pPr>
+        <w:spacing w:line="276" w:lineRule="auto"/>
+        <w:jc w:val="both"/>
         <w:rPr>
           <w:rFonts w:ascii="Times New Roman" w:hAnsi="Times New Roman" w:cs="Times New Roman"/>
           <w:sz w:val="28"/>
@@ -96,89 +211,17 @@
           <w:szCs w:val="28"/>
           <w:lang w:val="es-ES"/>
         </w:rPr>
-        <w:t>Esteban Rodrigo Castañeda Blanco C01795</w:t>
-      </w:r>
-    </w:p>
-    <w:p>
-      <w:pPr>
-        <w:rPr>
-          <w:rFonts w:ascii="Times New Roman" w:hAnsi="Times New Roman" w:cs="Times New Roman"/>
-          <w:sz w:val="28"/>
-          <w:szCs w:val="28"/>
-          <w:lang w:val="en-US"/>
-        </w:rPr>
-      </w:pPr>
-      <w:r>
-        <w:rPr>
-          <w:rFonts w:ascii="Times New Roman" w:hAnsi="Times New Roman" w:cs="Times New Roman"/>
-          <w:sz w:val="28"/>
-          <w:szCs w:val="28"/>
-          <w:lang w:val="en-US"/>
-        </w:rPr>
-        <w:t xml:space="preserve">Fabio Andrés Sanabria </w:t>
-      </w:r>
-      <w:proofErr w:type="spellStart"/>
-      <w:r>
-        <w:rPr>
-          <w:rFonts w:ascii="Times New Roman" w:hAnsi="Times New Roman" w:cs="Times New Roman"/>
-          <w:sz w:val="28"/>
-          <w:szCs w:val="28"/>
-          <w:lang w:val="en-US"/>
-        </w:rPr>
-        <w:t>Valerín</w:t>
-      </w:r>
-      <w:proofErr w:type="spellEnd"/>
-      <w:r>
-        <w:rPr>
-          <w:rFonts w:ascii="Times New Roman" w:hAnsi="Times New Roman" w:cs="Times New Roman"/>
-          <w:sz w:val="28"/>
-          <w:szCs w:val="28"/>
-          <w:lang w:val="en-US"/>
-        </w:rPr>
-        <w:t xml:space="preserve"> C07194</w:t>
-      </w:r>
-    </w:p>
-    <w:p>
-      <w:pPr>
-        <w:jc w:val="both"/>
-        <w:rPr>
-          <w:rFonts w:ascii="Times New Roman" w:hAnsi="Times New Roman" w:cs="Times New Roman"/>
-          <w:sz w:val="28"/>
-          <w:szCs w:val="28"/>
-          <w:lang w:val="en-US"/>
-        </w:rPr>
-      </w:pPr>
-      <w:proofErr w:type="spellStart"/>
-      <w:r>
-        <w:rPr>
-          <w:rFonts w:ascii="Times New Roman" w:hAnsi="Times New Roman" w:cs="Times New Roman"/>
-          <w:sz w:val="28"/>
-          <w:szCs w:val="28"/>
-          <w:lang w:val="en-US"/>
-        </w:rPr>
-        <w:t>Bayron</w:t>
-      </w:r>
-      <w:proofErr w:type="spellEnd"/>
-      <w:r>
-        <w:rPr>
-          <w:rFonts w:ascii="Times New Roman" w:hAnsi="Times New Roman" w:cs="Times New Roman"/>
-          <w:sz w:val="28"/>
-          <w:szCs w:val="28"/>
-          <w:lang w:val="en-US"/>
-        </w:rPr>
-        <w:t xml:space="preserve"> Ramírez Jiménez C06334</w:t>
-      </w:r>
-    </w:p>
-    <w:p>
-      <w:pPr>
-        <w:jc w:val="both"/>
+        <w:t xml:space="preserve">Esteban Iglesias Vargas </w:t>
+      </w:r>
+      <w:r>
         <w:rPr>
           <w:rFonts w:ascii="Times New Roman" w:hAnsi="Times New Roman" w:cs="Times New Roman"/>
           <w:sz w:val="28"/>
           <w:szCs w:val="28"/>
           <w:lang w:val="es-ES"/>
         </w:rPr>
-      </w:pPr>
+        <w:t>C</w:t>
+      </w:r>
       <w:r>
         <w:rPr>
           <w:rFonts w:ascii="Times New Roman" w:hAnsi="Times New Roman" w:cs="Times New Roman"/>
@@ -186,60 +229,45 @@
           <w:szCs w:val="28"/>
           <w:lang w:val="es-ES"/>
         </w:rPr>
-        <w:t xml:space="preserve">Esteban Iglesias Vargas </w:t>
-      </w:r>
-      <w:r>
+        <w:t>03913</w:t>
+      </w:r>
+    </w:p>
+    <w:p>
+      <w:pPr>
+        <w:spacing w:line="276" w:lineRule="auto"/>
+        <w:jc w:val="both"/>
         <w:rPr>
           <w:rFonts w:ascii="Times New Roman" w:hAnsi="Times New Roman" w:cs="Times New Roman"/>
           <w:sz w:val="28"/>
           <w:szCs w:val="28"/>
           <w:lang w:val="es-ES"/>
         </w:rPr>
-        <w:t>C</w:t>
-      </w:r>
-      <w:r>
+      </w:pPr>
+    </w:p>
+    <w:p>
+      <w:pPr>
+        <w:spacing w:line="276" w:lineRule="auto"/>
+        <w:jc w:val="both"/>
         <w:rPr>
           <w:rFonts w:ascii="Times New Roman" w:hAnsi="Times New Roman" w:cs="Times New Roman"/>
           <w:sz w:val="28"/>
           <w:szCs w:val="28"/>
           <w:lang w:val="es-ES"/>
         </w:rPr>
-        <w:t>03913</w:t>
-      </w:r>
-    </w:p>
-    <w:p>
-      <w:pPr>
-        <w:jc w:val="both"/>
+      </w:pPr>
+      <w:r>
         <w:rPr>
           <w:rFonts w:ascii="Times New Roman" w:hAnsi="Times New Roman" w:cs="Times New Roman"/>
           <w:sz w:val="28"/>
           <w:szCs w:val="28"/>
           <w:lang w:val="es-ES"/>
         </w:rPr>
-      </w:pPr>
-    </w:p>
-    <w:p>
-      <w:pPr>
-        <w:jc w:val="both"/>
-        <w:rPr>
-          <w:rFonts w:ascii="Times New Roman" w:hAnsi="Times New Roman" w:cs="Times New Roman"/>
-          <w:sz w:val="28"/>
-          <w:szCs w:val="28"/>
-          <w:lang w:val="es-ES"/>
-        </w:rPr>
-      </w:pPr>
-      <w:r>
-        <w:rPr>
-          <w:rFonts w:ascii="Times New Roman" w:hAnsi="Times New Roman" w:cs="Times New Roman"/>
-          <w:sz w:val="28"/>
-          <w:szCs w:val="28"/>
-          <w:lang w:val="es-ES"/>
-        </w:rPr>
         <w:t>Tema:</w:t>
       </w:r>
     </w:p>
     <w:p>
       <w:pPr>
+        <w:spacing w:line="276" w:lineRule="auto"/>
         <w:jc w:val="both"/>
         <w:rPr>
           <w:rFonts w:ascii="Times New Roman" w:hAnsi="Times New Roman" w:cs="Times New Roman"/>
@@ -296,17 +324,19 @@
     </w:p>
     <w:p>
       <w:pPr>
-        <w:jc w:val="both"/>
-        <w:rPr>
-          <w:rFonts w:ascii="Times New Roman" w:hAnsi="Times New Roman" w:cs="Times New Roman"/>
-          <w:sz w:val="28"/>
-          <w:szCs w:val="28"/>
-          <w:lang w:val="es-ES_tradnl"/>
-        </w:rPr>
-      </w:pPr>
-    </w:p>
-    <w:p>
-      <w:pPr>
+        <w:spacing w:line="276" w:lineRule="auto"/>
+        <w:jc w:val="both"/>
+        <w:rPr>
+          <w:rFonts w:ascii="Times New Roman" w:hAnsi="Times New Roman" w:cs="Times New Roman"/>
+          <w:sz w:val="28"/>
+          <w:szCs w:val="28"/>
+          <w:lang w:val="es-ES_tradnl"/>
+        </w:rPr>
+      </w:pPr>
+    </w:p>
+    <w:p>
+      <w:pPr>
+        <w:spacing w:line="276" w:lineRule="auto"/>
         <w:jc w:val="both"/>
         <w:rPr>
           <w:rFonts w:ascii="Times New Roman" w:hAnsi="Times New Roman" w:cs="Times New Roman"/>
@@ -403,22 +433,260 @@
           <w:szCs w:val="28"/>
           <w:lang w:val="es-ES_tradnl"/>
         </w:rPr>
-        <w:t>corresponden a las operaciones lógicas.</w:t>
-      </w:r>
-    </w:p>
-    <w:p>
-      <w:pPr>
-        <w:jc w:val="both"/>
-        <w:rPr>
-          <w:rFonts w:ascii="Times New Roman" w:hAnsi="Times New Roman" w:cs="Times New Roman"/>
-          <w:sz w:val="28"/>
-          <w:szCs w:val="28"/>
-          <w:lang w:val="es-ES_tradnl"/>
-        </w:rPr>
-      </w:pPr>
-    </w:p>
-    <w:p>
-      <w:pPr>
+        <w:t>corresponden a las operacione</w:t>
+      </w:r>
+      <w:bookmarkStart w:id="0" w:name="_GoBack"/>
+      <w:bookmarkEnd w:id="0"/>
+      <w:r>
+        <w:rPr>
+          <w:rFonts w:ascii="Times New Roman" w:hAnsi="Times New Roman" w:cs="Times New Roman"/>
+          <w:sz w:val="28"/>
+          <w:szCs w:val="28"/>
+          <w:lang w:val="es-ES_tradnl"/>
+        </w:rPr>
+        <w:t>s lógicas.</w:t>
+      </w:r>
+    </w:p>
+    <w:p>
+      <w:pPr>
+        <w:spacing w:line="276" w:lineRule="auto"/>
+        <w:jc w:val="both"/>
+        <w:rPr>
+          <w:rFonts w:ascii="Times New Roman" w:hAnsi="Times New Roman" w:cs="Times New Roman"/>
+          <w:sz w:val="28"/>
+          <w:szCs w:val="28"/>
+          <w:lang w:val="es-ES_tradnl"/>
+        </w:rPr>
+      </w:pPr>
+    </w:p>
+    <w:p>
+      <w:pPr>
+        <w:spacing w:line="276" w:lineRule="auto"/>
+        <w:jc w:val="both"/>
+        <w:rPr>
+          <w:rFonts w:ascii="Times New Roman" w:hAnsi="Times New Roman" w:cs="Times New Roman"/>
+          <w:sz w:val="28"/>
+          <w:szCs w:val="28"/>
+          <w:lang w:val="es-ES_tradnl"/>
+        </w:rPr>
+      </w:pPr>
+      <w:r>
+        <w:rPr>
+          <w:rFonts w:ascii="Times New Roman" w:hAnsi="Times New Roman" w:cs="Times New Roman"/>
+          <w:sz w:val="28"/>
+          <w:szCs w:val="28"/>
+          <w:lang w:val="es-ES_tradnl"/>
+        </w:rPr>
+        <w:t>Calculadora binaria</w:t>
+      </w:r>
+      <w:r>
+        <w:rPr>
+          <w:rFonts w:ascii="Times New Roman" w:hAnsi="Times New Roman" w:cs="Times New Roman"/>
+          <w:sz w:val="28"/>
+          <w:szCs w:val="28"/>
+          <w:lang w:val="es-ES_tradnl"/>
+        </w:rPr>
+        <w:t>:</w:t>
+      </w:r>
+    </w:p>
+    <w:p>
+      <w:pPr>
+        <w:spacing w:line="276" w:lineRule="auto"/>
+        <w:jc w:val="both"/>
+        <w:rPr>
+          <w:rFonts w:ascii="Times New Roman" w:hAnsi="Times New Roman" w:cs="Times New Roman"/>
+          <w:sz w:val="28"/>
+          <w:szCs w:val="28"/>
+          <w:lang w:val="es-ES_tradnl"/>
+        </w:rPr>
+      </w:pPr>
+      <w:r>
+        <w:rPr>
+          <w:rFonts w:ascii="Times New Roman" w:hAnsi="Times New Roman" w:cs="Times New Roman"/>
+          <w:sz w:val="28"/>
+          <w:szCs w:val="28"/>
+          <w:lang w:val="es-ES_tradnl"/>
+        </w:rPr>
+        <w:t xml:space="preserve">En matemáticas e informática, el binario es un sistema numérico posicional </w:t>
+      </w:r>
+      <w:r>
+        <w:rPr>
+          <w:rFonts w:ascii="Times New Roman" w:hAnsi="Times New Roman" w:cs="Times New Roman"/>
+          <w:sz w:val="28"/>
+          <w:szCs w:val="28"/>
+          <w:lang w:val="es-ES_tradnl"/>
+        </w:rPr>
+        <w:t>que se encuentra</w:t>
+      </w:r>
+      <w:r>
+        <w:rPr>
+          <w:rFonts w:ascii="Times New Roman" w:hAnsi="Times New Roman" w:cs="Times New Roman"/>
+          <w:sz w:val="28"/>
+          <w:szCs w:val="28"/>
+          <w:lang w:val="es-ES_tradnl"/>
+        </w:rPr>
+        <w:t xml:space="preserve"> </w:t>
+      </w:r>
+      <w:r>
+        <w:rPr>
+          <w:rFonts w:ascii="Times New Roman" w:hAnsi="Times New Roman" w:cs="Times New Roman"/>
+          <w:sz w:val="28"/>
+          <w:szCs w:val="28"/>
+          <w:lang w:val="es-ES_tradnl"/>
+        </w:rPr>
+        <w:t>en base</w:t>
+      </w:r>
+      <w:r>
+        <w:rPr>
+          <w:rFonts w:ascii="Times New Roman" w:hAnsi="Times New Roman" w:cs="Times New Roman"/>
+          <w:sz w:val="28"/>
+          <w:szCs w:val="28"/>
+          <w:lang w:val="es-ES_tradnl"/>
+        </w:rPr>
+        <w:t xml:space="preserve"> 2</w:t>
+      </w:r>
+      <w:r>
+        <w:rPr>
+          <w:rFonts w:ascii="Times New Roman" w:hAnsi="Times New Roman" w:cs="Times New Roman"/>
+          <w:sz w:val="28"/>
+          <w:szCs w:val="28"/>
+          <w:lang w:val="es-ES_tradnl"/>
+        </w:rPr>
+        <w:t xml:space="preserve"> a diferencia del decimal que se encuentra en base 10</w:t>
+      </w:r>
+      <w:r>
+        <w:rPr>
+          <w:rFonts w:ascii="Times New Roman" w:hAnsi="Times New Roman" w:cs="Times New Roman"/>
+          <w:sz w:val="28"/>
+          <w:szCs w:val="28"/>
+          <w:lang w:val="es-ES_tradnl"/>
+        </w:rPr>
+        <w:t xml:space="preserve">. </w:t>
+      </w:r>
+      <w:r>
+        <w:rPr>
+          <w:rFonts w:ascii="Times New Roman" w:hAnsi="Times New Roman" w:cs="Times New Roman"/>
+          <w:sz w:val="28"/>
+          <w:szCs w:val="28"/>
+          <w:lang w:val="es-ES_tradnl"/>
+        </w:rPr>
+        <w:t>Este sistema r</w:t>
+      </w:r>
+      <w:r>
+        <w:rPr>
+          <w:rFonts w:ascii="Times New Roman" w:hAnsi="Times New Roman" w:cs="Times New Roman"/>
+          <w:sz w:val="28"/>
+          <w:szCs w:val="28"/>
+          <w:lang w:val="es-ES_tradnl"/>
+        </w:rPr>
+        <w:t xml:space="preserve">epresenta valores numéricos utilizando dos símbolos, </w:t>
+      </w:r>
+      <w:r>
+        <w:rPr>
+          <w:rFonts w:ascii="Times New Roman" w:hAnsi="Times New Roman" w:cs="Times New Roman"/>
+          <w:sz w:val="28"/>
+          <w:szCs w:val="28"/>
+          <w:lang w:val="es-ES_tradnl"/>
+        </w:rPr>
+        <w:t>“</w:t>
+      </w:r>
+      <w:r>
+        <w:rPr>
+          <w:rFonts w:ascii="Times New Roman" w:hAnsi="Times New Roman" w:cs="Times New Roman"/>
+          <w:sz w:val="28"/>
+          <w:szCs w:val="28"/>
+          <w:lang w:val="es-ES_tradnl"/>
+        </w:rPr>
+        <w:t>0</w:t>
+      </w:r>
+      <w:r>
+        <w:rPr>
+          <w:rFonts w:ascii="Times New Roman" w:hAnsi="Times New Roman" w:cs="Times New Roman"/>
+          <w:sz w:val="28"/>
+          <w:szCs w:val="28"/>
+          <w:lang w:val="es-ES_tradnl"/>
+        </w:rPr>
+        <w:t>”</w:t>
+      </w:r>
+      <w:r>
+        <w:rPr>
+          <w:rFonts w:ascii="Times New Roman" w:hAnsi="Times New Roman" w:cs="Times New Roman"/>
+          <w:sz w:val="28"/>
+          <w:szCs w:val="28"/>
+          <w:lang w:val="es-ES_tradnl"/>
+        </w:rPr>
+        <w:t xml:space="preserve"> y </w:t>
+      </w:r>
+      <w:r>
+        <w:rPr>
+          <w:rFonts w:ascii="Times New Roman" w:hAnsi="Times New Roman" w:cs="Times New Roman"/>
+          <w:sz w:val="28"/>
+          <w:szCs w:val="28"/>
+          <w:lang w:val="es-ES_tradnl"/>
+        </w:rPr>
+        <w:t>“</w:t>
+      </w:r>
+      <w:r>
+        <w:rPr>
+          <w:rFonts w:ascii="Times New Roman" w:hAnsi="Times New Roman" w:cs="Times New Roman"/>
+          <w:sz w:val="28"/>
+          <w:szCs w:val="28"/>
+          <w:lang w:val="es-ES_tradnl"/>
+        </w:rPr>
+        <w:t>1</w:t>
+      </w:r>
+      <w:r>
+        <w:rPr>
+          <w:rFonts w:ascii="Times New Roman" w:hAnsi="Times New Roman" w:cs="Times New Roman"/>
+          <w:sz w:val="28"/>
+          <w:szCs w:val="28"/>
+          <w:lang w:val="es-ES_tradnl"/>
+        </w:rPr>
+        <w:t>”</w:t>
+      </w:r>
+      <w:r>
+        <w:rPr>
+          <w:rFonts w:ascii="Times New Roman" w:hAnsi="Times New Roman" w:cs="Times New Roman"/>
+          <w:sz w:val="28"/>
+          <w:szCs w:val="28"/>
+          <w:lang w:val="es-ES_tradnl"/>
+        </w:rPr>
+        <w:t>. El sistema numérico binario se utiliza en informática porque es conveniente para representar los dos dígitos 0 y 1 en circuitos eléctricos</w:t>
+      </w:r>
+      <w:r>
+        <w:rPr>
+          <w:rFonts w:ascii="Times New Roman" w:hAnsi="Times New Roman" w:cs="Times New Roman"/>
+          <w:sz w:val="28"/>
+          <w:szCs w:val="28"/>
+          <w:lang w:val="es-ES_tradnl"/>
+        </w:rPr>
+        <w:t xml:space="preserve"> y en numerosas ocasiones en el lenguaje ensamblador</w:t>
+      </w:r>
+      <w:r>
+        <w:rPr>
+          <w:rFonts w:ascii="Times New Roman" w:hAnsi="Times New Roman" w:cs="Times New Roman"/>
+          <w:sz w:val="28"/>
+          <w:szCs w:val="28"/>
+          <w:lang w:val="es-ES_tradnl"/>
+        </w:rPr>
+        <w:t>.</w:t>
+      </w:r>
+    </w:p>
+    <w:p>
+      <w:pPr>
+        <w:spacing w:line="276" w:lineRule="auto"/>
+        <w:jc w:val="both"/>
+        <w:rPr>
+          <w:rFonts w:ascii="Times New Roman" w:hAnsi="Times New Roman" w:cs="Times New Roman"/>
+          <w:sz w:val="28"/>
+          <w:szCs w:val="28"/>
+          <w:lang w:val="es-ES_tradnl"/>
+        </w:rPr>
+      </w:pPr>
+    </w:p>
+    <w:p>
+      <w:pPr>
+        <w:spacing w:line="276" w:lineRule="auto"/>
         <w:jc w:val="both"/>
         <w:rPr>
           <w:rFonts w:ascii="Times New Roman" w:hAnsi="Times New Roman" w:cs="Times New Roman"/>
@@ -439,11 +707,12 @@
     </w:p>
     <w:p>
       <w:pPr>
-        <w:pStyle w:val="ListParagraph"/>
+        <w:pStyle w:val="Prrafodelista"/>
         <w:numPr>
           <w:ilvl w:val="0"/>
           <w:numId w:val="1"/>
         </w:numPr>
+        <w:spacing w:line="276" w:lineRule="auto"/>
         <w:jc w:val="both"/>
         <w:rPr>
           <w:rFonts w:ascii="Times New Roman" w:hAnsi="Times New Roman" w:cs="Times New Roman"/>
@@ -491,11 +760,12 @@
     </w:p>
     <w:p>
       <w:pPr>
-        <w:pStyle w:val="ListParagraph"/>
+        <w:pStyle w:val="Prrafodelista"/>
         <w:numPr>
           <w:ilvl w:val="0"/>
           <w:numId w:val="1"/>
         </w:numPr>
+        <w:spacing w:line="276" w:lineRule="auto"/>
         <w:jc w:val="both"/>
         <w:rPr>
           <w:rFonts w:ascii="Times New Roman" w:hAnsi="Times New Roman" w:cs="Times New Roman"/>
@@ -525,26 +795,28 @@
     </w:p>
     <w:p>
       <w:pPr>
-        <w:pStyle w:val="ListParagraph"/>
+        <w:pStyle w:val="Prrafodelista"/>
         <w:numPr>
           <w:ilvl w:val="0"/>
           <w:numId w:val="1"/>
         </w:numPr>
-        <w:jc w:val="both"/>
-        <w:rPr>
-          <w:rFonts w:ascii="Times New Roman" w:hAnsi="Times New Roman" w:cs="Times New Roman"/>
-          <w:sz w:val="28"/>
-          <w:szCs w:val="28"/>
-          <w:lang w:val="es-ES_tradnl"/>
-        </w:rPr>
-      </w:pPr>
-      <w:r>
-        <w:rPr>
-          <w:rFonts w:ascii="Times New Roman" w:hAnsi="Times New Roman" w:cs="Times New Roman"/>
-          <w:sz w:val="28"/>
-          <w:szCs w:val="28"/>
-          <w:lang w:val="es-ES_tradnl"/>
-        </w:rPr>
+        <w:spacing w:line="276" w:lineRule="auto"/>
+        <w:jc w:val="both"/>
+        <w:rPr>
+          <w:rFonts w:ascii="Times New Roman" w:hAnsi="Times New Roman" w:cs="Times New Roman"/>
+          <w:sz w:val="28"/>
+          <w:szCs w:val="28"/>
+          <w:lang w:val="es-ES_tradnl"/>
+        </w:rPr>
+      </w:pPr>
+      <w:r>
+        <w:rPr>
+          <w:rFonts w:ascii="Times New Roman" w:hAnsi="Times New Roman" w:cs="Times New Roman"/>
+          <w:sz w:val="28"/>
+          <w:szCs w:val="28"/>
+          <w:lang w:val="es-ES_tradnl"/>
+        </w:rPr>
+        <w:lastRenderedPageBreak/>
         <w:t xml:space="preserve">Las soluciones </w:t>
       </w:r>
       <w:r>
@@ -559,11 +831,12 @@
     </w:p>
     <w:p>
       <w:pPr>
-        <w:pStyle w:val="ListParagraph"/>
+        <w:pStyle w:val="Prrafodelista"/>
         <w:numPr>
           <w:ilvl w:val="0"/>
           <w:numId w:val="1"/>
         </w:numPr>
+        <w:spacing w:line="276" w:lineRule="auto"/>
         <w:jc w:val="both"/>
         <w:rPr>
           <w:rFonts w:ascii="Times New Roman" w:hAnsi="Times New Roman" w:cs="Times New Roman"/>
@@ -620,11 +893,12 @@
     </w:p>
     <w:p>
       <w:pPr>
-        <w:pStyle w:val="ListParagraph"/>
+        <w:pStyle w:val="Prrafodelista"/>
         <w:numPr>
           <w:ilvl w:val="0"/>
           <w:numId w:val="1"/>
         </w:numPr>
+        <w:spacing w:line="276" w:lineRule="auto"/>
         <w:jc w:val="both"/>
         <w:rPr>
           <w:rFonts w:ascii="Times New Roman" w:hAnsi="Times New Roman" w:cs="Times New Roman"/>
@@ -654,17 +928,19 @@
     </w:p>
     <w:p>
       <w:pPr>
-        <w:jc w:val="both"/>
-        <w:rPr>
-          <w:rFonts w:ascii="Times New Roman" w:hAnsi="Times New Roman" w:cs="Times New Roman"/>
-          <w:sz w:val="28"/>
-          <w:szCs w:val="28"/>
-          <w:lang w:val="es-ES_tradnl"/>
-        </w:rPr>
-      </w:pPr>
-    </w:p>
-    <w:p>
-      <w:pPr>
+        <w:spacing w:line="276" w:lineRule="auto"/>
+        <w:jc w:val="both"/>
+        <w:rPr>
+          <w:rFonts w:ascii="Times New Roman" w:hAnsi="Times New Roman" w:cs="Times New Roman"/>
+          <w:sz w:val="28"/>
+          <w:szCs w:val="28"/>
+          <w:lang w:val="es-ES_tradnl"/>
+        </w:rPr>
+      </w:pPr>
+    </w:p>
+    <w:p>
+      <w:pPr>
+        <w:spacing w:line="276" w:lineRule="auto"/>
         <w:jc w:val="both"/>
         <w:rPr>
           <w:rFonts w:ascii="Times New Roman" w:hAnsi="Times New Roman" w:cs="Times New Roman"/>
@@ -694,11 +970,12 @@
     </w:p>
     <w:p>
       <w:pPr>
-        <w:pStyle w:val="ListParagraph"/>
+        <w:pStyle w:val="Prrafodelista"/>
         <w:numPr>
           <w:ilvl w:val="0"/>
           <w:numId w:val="2"/>
         </w:numPr>
+        <w:spacing w:line="276" w:lineRule="auto"/>
         <w:jc w:val="both"/>
         <w:rPr>
           <w:rFonts w:ascii="Times New Roman" w:hAnsi="Times New Roman" w:cs="Times New Roman"/>
@@ -802,11 +1079,12 @@
     </w:p>
     <w:p>
       <w:pPr>
-        <w:pStyle w:val="ListParagraph"/>
+        <w:pStyle w:val="Prrafodelista"/>
         <w:numPr>
           <w:ilvl w:val="0"/>
           <w:numId w:val="2"/>
         </w:numPr>
+        <w:spacing w:line="276" w:lineRule="auto"/>
         <w:jc w:val="both"/>
         <w:rPr>
           <w:rFonts w:ascii="Times New Roman" w:hAnsi="Times New Roman" w:cs="Times New Roman"/>
@@ -845,11 +1123,12 @@
     </w:p>
     <w:p>
       <w:pPr>
-        <w:pStyle w:val="ListParagraph"/>
+        <w:pStyle w:val="Prrafodelista"/>
         <w:numPr>
           <w:ilvl w:val="0"/>
           <w:numId w:val="2"/>
         </w:numPr>
+        <w:spacing w:line="276" w:lineRule="auto"/>
         <w:jc w:val="both"/>
         <w:rPr>
           <w:rFonts w:ascii="Times New Roman" w:hAnsi="Times New Roman" w:cs="Times New Roman"/>
@@ -897,11 +1176,12 @@
     </w:p>
     <w:p>
       <w:pPr>
-        <w:pStyle w:val="ListParagraph"/>
+        <w:pStyle w:val="Prrafodelista"/>
         <w:numPr>
           <w:ilvl w:val="0"/>
           <w:numId w:val="2"/>
         </w:numPr>
+        <w:spacing w:line="276" w:lineRule="auto"/>
         <w:jc w:val="both"/>
         <w:rPr>
           <w:rFonts w:ascii="Times New Roman" w:hAnsi="Times New Roman" w:cs="Times New Roman"/>
@@ -949,6 +1229,7 @@
     </w:p>
     <w:p>
       <w:pPr>
+        <w:spacing w:line="276" w:lineRule="auto"/>
         <w:jc w:val="both"/>
         <w:rPr>
           <w:rFonts w:ascii="Times New Roman" w:hAnsi="Times New Roman" w:cs="Times New Roman"/>
@@ -991,7 +1272,7 @@
 </file>
 
 <file path=word/numbering.xml><?xml version="1.0" encoding="utf-8"?>
-<w:numbering xmlns:wpc="http://schemas.microsoft.com/office/word/2010/wordprocessingCanvas" xmlns:cx="http://schemas.microsoft.com/office/drawing/2014/chartex" xmlns:cx1="http://schemas.microsoft.com/office/drawing/2015/9/8/chartex" xmlns:cx2="http://schemas.microsoft.com/office/drawing/2015/10/21/chartex" xmlns:cx3="http://schemas.microsoft.com/office/drawing/2016/5/9/chartex" xmlns:cx4="http://schemas.microsoft.com/office/drawing/2016/5/10/chartex" xmlns:cx5="http://schemas.microsoft.com/office/drawing/2016/5/11/chartex" xmlns:cx6="http://schemas.microsoft.com/office/drawing/2016/5/12/chartex" xmlns:cx7="http://schemas.microsoft.com/office/drawing/2016/5/13/chartex" xmlns:cx8="http://schemas.microsoft.com/office/drawing/2016/5/14/chartex" xmlns:mc="http://schemas.openxmlformats.org/markup-compatibility/2006" xmlns:aink="http://schemas.microsoft.com/office/drawing/2016/ink" xmlns:am3d="http://schemas.microsoft.com/office/drawing/2017/model3d" xmlns:o="urn:schemas-microsoft-com:office:office" xmlns:oel="http://schemas.microsoft.com/office/2019/extlst" xmlns:r="http://schemas.openxmlformats.org/officeDocument/2006/relationships" xmlns:m="http://schemas.openxmlformats.org/officeDocument/2006/math" xmlns:v="urn:schemas-microsoft-com:vml" xmlns:wp14="http://schemas.microsoft.com/office/word/2010/wordprocessingDrawing" xmlns:wp="http://schemas.openxmlformats.org/drawingml/2006/wordprocessingDrawing" xmlns:w10="urn:schemas-microsoft-com:office:word" xmlns:w="http://schemas.openxmlformats.org/wordprocessingml/2006/main" xmlns:w14="http://schemas.microsoft.com/office/word/2010/wordml" xmlns:w15="http://schemas.microsoft.com/office/word/2012/wordml" xmlns:w16cex="http://schemas.microsoft.com/office/word/2018/wordml/cex" xmlns:w16cid="http://schemas.microsoft.com/office/word/2016/wordml/cid" xmlns:w16="http://schemas.microsoft.com/office/word/2018/wordml" xmlns:w16sdtdh="http://schemas.microsoft.com/office/word/2020/wordml/sdtdatahash" xmlns:w16se="http://schemas.microsoft.com/office/word/2015/wordml/symex" xmlns:wpg="http://schemas.microsoft.com/office/word/2010/wordprocessingGroup" xmlns:wpi="http://schemas.microsoft.com/office/word/2010/wordprocessingInk" xmlns:wne="http://schemas.microsoft.com/office/word/2006/wordml" xmlns:wps="http://schemas.microsoft.com/office/word/2010/wordprocessingShape" mc:Ignorable="w14 w15 w16se w16cid w16 w16cex w16sdtdh wp14">
+<w:numbering xmlns:wpc="http://schemas.microsoft.com/office/word/2010/wordprocessingCanvas" xmlns:cx="http://schemas.microsoft.com/office/drawing/2014/chartex" xmlns:mc="http://schemas.openxmlformats.org/markup-compatibility/2006" xmlns:o="urn:schemas-microsoft-com:office:office" xmlns:r="http://schemas.openxmlformats.org/officeDocument/2006/relationships" xmlns:m="http://schemas.openxmlformats.org/officeDocument/2006/math" xmlns:v="urn:schemas-microsoft-com:vml" xmlns:wp14="http://schemas.microsoft.com/office/word/2010/wordprocessingDrawing" xmlns:wp="http://schemas.openxmlformats.org/drawingml/2006/wordprocessingDrawing" xmlns:w10="urn:schemas-microsoft-com:office:word" xmlns:w="http://schemas.openxmlformats.org/wordprocessingml/2006/main" xmlns:w14="http://schemas.microsoft.com/office/word/2010/wordml" xmlns:w15="http://schemas.microsoft.com/office/word/2012/wordml" xmlns:w16se="http://schemas.microsoft.com/office/word/2015/wordml/symex" xmlns:wpg="http://schemas.microsoft.com/office/word/2010/wordprocessingGroup" xmlns:wpi="http://schemas.microsoft.com/office/word/2010/wordprocessingInk" xmlns:wne="http://schemas.microsoft.com/office/word/2006/wordml" xmlns:wps="http://schemas.microsoft.com/office/word/2010/wordprocessingShape" mc:Ignorable="w14 w15 w16se wp14">
   <w:abstractNum w:abstractNumId="0" w15:restartNumberingAfterBreak="0">
     <w:nsid w:val="09A70895"/>
     <w:multiLevelType w:val="hybridMultilevel"/>
@@ -1170,29 +1451,29 @@
       </w:pPr>
     </w:lvl>
   </w:abstractNum>
-  <w:num w:numId="1" w16cid:durableId="2107193628">
+  <w:num w:numId="1">
     <w:abstractNumId w:val="0"/>
   </w:num>
-  <w:num w:numId="2" w16cid:durableId="1272974707">
+  <w:num w:numId="2">
     <w:abstractNumId w:val="1"/>
   </w:num>
 </w:numbering>
 </file>
 
 <file path=word/styles.xml><?xml version="1.0" encoding="utf-8"?>
-<w:styles xmlns:mc="http://schemas.openxmlformats.org/markup-compatibility/2006" xmlns:r="http://schemas.openxmlformats.org/officeDocument/2006/relationships" xmlns:w="http://schemas.openxmlformats.org/wordprocessingml/2006/main" xmlns:w14="http://schemas.microsoft.com/office/word/2010/wordml" xmlns:w15="http://schemas.microsoft.com/office/word/2012/wordml" xmlns:w16cex="http://schemas.microsoft.com/office/word/2018/wordml/cex" xmlns:w16cid="http://schemas.microsoft.com/office/word/2016/wordml/cid" xmlns:w16="http://schemas.microsoft.com/office/word/2018/wordml" xmlns:w16sdtdh="http://schemas.microsoft.com/office/word/2020/wordml/sdtdatahash" xmlns:w16se="http://schemas.microsoft.com/office/word/2015/wordml/symex" mc:Ignorable="w14 w15 w16se w16cid w16 w16cex w16sdtdh">
+<w:styles xmlns:mc="http://schemas.openxmlformats.org/markup-compatibility/2006" xmlns:r="http://schemas.openxmlformats.org/officeDocument/2006/relationships" xmlns:w="http://schemas.openxmlformats.org/wordprocessingml/2006/main" xmlns:w14="http://schemas.microsoft.com/office/word/2010/wordml" xmlns:w15="http://schemas.microsoft.com/office/word/2012/wordml" xmlns:w16se="http://schemas.microsoft.com/office/word/2015/wordml/symex" mc:Ignorable="w14 w15 w16se">
   <w:docDefaults>
     <w:rPrDefault>
       <w:rPr>
         <w:rFonts w:asciiTheme="minorHAnsi" w:eastAsiaTheme="minorHAnsi" w:hAnsiTheme="minorHAnsi" w:cstheme="minorBidi"/>
         <w:sz w:val="24"/>
         <w:szCs w:val="24"/>
-        <w:lang w:val="en-CR" w:eastAsia="en-US" w:bidi="ar-SA"/>
+        <w:lang w:eastAsia="en-US" w:bidi="ar-SA"/>
       </w:rPr>
     </w:rPrDefault>
     <w:pPrDefault/>
   </w:docDefaults>
-  <w:latentStyles w:defLockedState="0" w:defUIPriority="99" w:defSemiHidden="0" w:defUnhideWhenUsed="0" w:defQFormat="0" w:count="376">
+  <w:latentStyles w:defLockedState="0" w:defUIPriority="99" w:defSemiHidden="0" w:defUnhideWhenUsed="0" w:defQFormat="0" w:count="371">
     <w:lsdException w:name="Normal" w:uiPriority="0" w:qFormat="1"/>
     <w:lsdException w:name="heading 1" w:uiPriority="9" w:qFormat="1"/>
     <w:lsdException w:name="heading 2" w:semiHidden="1" w:uiPriority="9" w:unhideWhenUsed="1" w:qFormat="1"/>
@@ -1564,23 +1845,39 @@
     <w:lsdException w:name="List Table 5 Dark Accent 6" w:uiPriority="50"/>
     <w:lsdException w:name="List Table 6 Colorful Accent 6" w:uiPriority="51"/>
     <w:lsdException w:name="List Table 7 Colorful Accent 6" w:uiPriority="52"/>
-    <w:lsdException w:name="Mention" w:semiHidden="1" w:unhideWhenUsed="1"/>
-    <w:lsdException w:name="Smart Hyperlink" w:semiHidden="1" w:unhideWhenUsed="1"/>
-    <w:lsdException w:name="Hashtag" w:semiHidden="1" w:unhideWhenUsed="1"/>
-    <w:lsdException w:name="Unresolved Mention" w:semiHidden="1" w:unhideWhenUsed="1"/>
-    <w:lsdException w:name="Smart Link" w:semiHidden="1" w:unhideWhenUsed="1"/>
   </w:latentStyles>
   <w:style w:type="paragraph" w:default="1" w:styleId="Normal">
     <w:name w:val="Normal"/>
     <w:qFormat/>
   </w:style>
-  <w:style w:type="character" w:default="1" w:styleId="DefaultParagraphFont">
+  <w:style w:type="paragraph" w:styleId="Ttulo1">
+    <w:name w:val="heading 1"/>
+    <w:basedOn w:val="Normal"/>
+    <w:link w:val="Ttulo1Car"/>
+    <w:uiPriority w:val="9"/>
+    <w:qFormat/>
+    <w:rsid w:val="00070180"/>
+    <w:pPr>
+      <w:spacing w:before="100" w:beforeAutospacing="1" w:after="100" w:afterAutospacing="1"/>
+      <w:outlineLvl w:val="0"/>
+    </w:pPr>
+    <w:rPr>
+      <w:rFonts w:ascii="Times New Roman" w:eastAsia="Times New Roman" w:hAnsi="Times New Roman" w:cs="Times New Roman"/>
+      <w:b/>
+      <w:bCs/>
+      <w:kern w:val="36"/>
+      <w:sz w:val="48"/>
+      <w:szCs w:val="48"/>
+      <w:lang w:val="en-US"/>
+    </w:rPr>
+  </w:style>
+  <w:style w:type="character" w:default="1" w:styleId="Fuentedeprrafopredeter">
     <w:name w:val="Default Paragraph Font"/>
     <w:uiPriority w:val="1"/>
     <w:semiHidden/>
     <w:unhideWhenUsed/>
   </w:style>
-  <w:style w:type="table" w:default="1" w:styleId="TableNormal">
+  <w:style w:type="table" w:default="1" w:styleId="Tablanormal">
     <w:name w:val="Normal Table"/>
     <w:uiPriority w:val="99"/>
     <w:semiHidden/>
@@ -1595,13 +1892,13 @@
       </w:tblCellMar>
     </w:tblPr>
   </w:style>
-  <w:style w:type="numbering" w:default="1" w:styleId="NoList">
+  <w:style w:type="numbering" w:default="1" w:styleId="Sinlista">
     <w:name w:val="No List"/>
     <w:uiPriority w:val="99"/>
     <w:semiHidden/>
     <w:unhideWhenUsed/>
   </w:style>
-  <w:style w:type="paragraph" w:styleId="ListParagraph">
+  <w:style w:type="paragraph" w:styleId="Prrafodelista">
     <w:name w:val="List Paragraph"/>
     <w:basedOn w:val="Normal"/>
     <w:uiPriority w:val="34"/>
@@ -1611,6 +1908,22 @@
       <w:ind w:left="720"/>
       <w:contextualSpacing/>
     </w:pPr>
+  </w:style>
+  <w:style w:type="character" w:customStyle="1" w:styleId="Ttulo1Car">
+    <w:name w:val="Título 1 Car"/>
+    <w:basedOn w:val="Fuentedeprrafopredeter"/>
+    <w:link w:val="Ttulo1"/>
+    <w:uiPriority w:val="9"/>
+    <w:rsid w:val="00070180"/>
+    <w:rPr>
+      <w:rFonts w:ascii="Times New Roman" w:eastAsia="Times New Roman" w:hAnsi="Times New Roman" w:cs="Times New Roman"/>
+      <w:b/>
+      <w:bCs/>
+      <w:kern w:val="36"/>
+      <w:sz w:val="48"/>
+      <w:szCs w:val="48"/>
+      <w:lang w:val="en-US"/>
+    </w:rPr>
   </w:style>
 </w:styles>
 </file>

</xml_diff>